<commit_message>
wrote some more taking arrested development season 2 break
</commit_message>
<xml_diff>
--- a/Week7_Architecture/eHealth.docx
+++ b/Week7_Architecture/eHealth.docx
@@ -182,14 +182,7 @@
     <w:p>
       <w:r>
         <w:tab/>
-      </w:r>
-      <w:proofErr w:type="spellStart"/>
-      <w:r>
-        <w:t>Stroetmann</w:t>
-      </w:r>
-      <w:proofErr w:type="spellEnd"/>
-      <w:r>
-        <w:t xml:space="preserve"> performed an analysis of fifty health care systems and loosely categorized them into different maturity levels. The levels are Patient Workflow Support Systems; Basic EHR-like Systems; Comprehensive, Complex Systems and Platforms; National Framework Systems with Common Components; and International Core Patient Data Exchange Services</w:t>
+        <w:t>Stroetmann performed an analysis of fifty health care systems and loosely categorized them into different maturity levels. The levels are Patient Workflow Support Systems; Basic EHR-like Systems; Comprehensive, Complex Systems and Platforms; National Framework Systems with Common Components; and International Core Patient Data Exchange Services</w:t>
       </w:r>
       <w:sdt>
         <w:sdtPr>
@@ -222,8 +215,25 @@
       </w:r>
     </w:p>
     <w:p>
+      <w:pPr>
+        <w:pStyle w:val="Heading1"/>
+      </w:pPr>
+      <w:r>
+        <w:t>Reasons for Failure</w:t>
+      </w:r>
+    </w:p>
+    <w:p/>
+    <w:p>
+      <w:pPr>
+        <w:pStyle w:val="Heading2"/>
+      </w:pPr>
       <w:r>
         <w:lastRenderedPageBreak/>
+        <w:t>Scope Creep / Over commitment</w:t>
+      </w:r>
+    </w:p>
+    <w:p>
+      <w:r>
         <w:tab/>
       </w:r>
       <w:r>
@@ -232,16 +242,25 @@
     </w:p>
     <w:p>
       <w:pPr>
-        <w:ind w:firstLine="360"/>
+        <w:ind w:firstLine="720"/>
       </w:pPr>
       <w:r>
         <w:t xml:space="preserve">Then look at South Africa and Pakistan which focused on nationalized Patient Workflow Support Systems. Their solutions </w:t>
       </w:r>
       <w:r>
-        <w:t xml:space="preserve">are </w:t>
-      </w:r>
-      <w:r>
-        <w:t xml:space="preserve">very narrow in scope handling </w:t>
+        <w:t>were</w:t>
+      </w:r>
+      <w:r>
+        <w:t xml:space="preserve"> </w:t>
+      </w:r>
+      <w:r>
+        <w:t>narrow in scope</w:t>
+      </w:r>
+      <w:r>
+        <w:t>--</w:t>
+      </w:r>
+      <w:r>
+        <w:t xml:space="preserve"> handling </w:t>
       </w:r>
       <w:r>
         <w:t xml:space="preserve">only </w:t>
@@ -250,7 +269,13 @@
         <w:t xml:space="preserve">appointment scheduling and </w:t>
       </w:r>
       <w:r>
-        <w:t>record storage. The patient experience is improved through reduced wait times, and the facility can focus on differentiating characteristics</w:t>
+        <w:t xml:space="preserve">record storage. The patient experience </w:t>
+      </w:r>
+      <w:r>
+        <w:t xml:space="preserve">was </w:t>
+      </w:r>
+      <w:r>
+        <w:t>improved through reduced wait times, and the facility can focus on differentiating characteristics</w:t>
       </w:r>
       <w:sdt>
         <w:sdtPr>
@@ -310,15 +335,121 @@
     </w:p>
     <w:p>
       <w:pPr>
-        <w:pStyle w:val="Heading1"/>
-      </w:pPr>
-      <w:r>
-        <w:t>Reasons for Failure</w:t>
-      </w:r>
-    </w:p>
-    <w:p>
+        <w:pStyle w:val="Heading2"/>
+      </w:pPr>
+      <w:r>
+        <w:t>Too Much Tech Debt</w:t>
+      </w:r>
+    </w:p>
+    <w:p>
+      <w:r>
+        <w:tab/>
+      </w:r>
+      <w:r>
+        <w:t xml:space="preserve">Computer based medical records have been around since at least the 1950s, which has led to nearly 70 years of proprietary systems </w:t>
+      </w:r>
+      <w:r>
+        <w:t xml:space="preserve">being </w:t>
+      </w:r>
+      <w:r>
+        <w:t>deployed across the medical community.</w:t>
+      </w:r>
+      <w:r>
+        <w:t xml:space="preserve"> Each of these legacy systems requires a data format converter</w:t>
+      </w:r>
+      <w:r>
+        <w:t xml:space="preserve"> be created to connect them into </w:t>
+      </w:r>
+      <w:r>
+        <w:t xml:space="preserve">modern </w:t>
+      </w:r>
+      <w:r>
+        <w:t xml:space="preserve">eHealth </w:t>
+      </w:r>
+      <w:r>
+        <w:t>ecosystems.</w:t>
+      </w:r>
+      <w:r>
+        <w:t xml:space="preserve"> </w:t>
+      </w:r>
+    </w:p>
+    <w:p>
+      <w:pPr>
+        <w:ind w:firstLine="720"/>
+      </w:pPr>
+      <w:r>
+        <w:t xml:space="preserve">Australia </w:t>
+      </w:r>
+      <w:r>
+        <w:t xml:space="preserve">disbanded their effort to catalog the requirements of these legacy systems after four years. Denmark </w:t>
+      </w:r>
+      <w:r>
+        <w:t>took the opposite approach and mandated the support of open exchange protocols. They have also set a goal of only permitting four EMR systems on their national platform. For a country with 5.5 million residents this is easier to get agreement than across the 325 million Americans or 1.32 billion Indians.</w:t>
+      </w:r>
+    </w:p>
+    <w:p>
+      <w:pPr>
+        <w:pStyle w:val="Heading2"/>
+      </w:pPr>
+      <w:r>
+        <w:t>Insufficient Maintenance</w:t>
+      </w:r>
+    </w:p>
+    <w:p>
+      <w:r>
+        <w:lastRenderedPageBreak/>
+        <w:tab/>
+        <w:t xml:space="preserve">The only thing more expensive than building an eHealth system is maintaining </w:t>
+      </w:r>
+      <w:r>
+        <w:t xml:space="preserve">it afterwards. Nigeraia, Uganda, Libya, and other developing countries have not kept up with the infrastructure repairs </w:t>
+      </w:r>
+    </w:p>
+    <w:p>
+      <w:pPr>
+        <w:pStyle w:val="Heading2"/>
+      </w:pPr>
+      <w:r>
+        <w:t>Acceptance by End Users</w:t>
+      </w:r>
+    </w:p>
+    <w:p>
+      <w:r>
+        <w:tab/>
+        <w:t>If the doctors don’t like it you aint selling it. Ghana and the sociological challenges.</w:t>
+      </w:r>
       <w:bookmarkStart w:id="0" w:name="_GoBack"/>
       <w:bookmarkEnd w:id="0"/>
+    </w:p>
+    <w:p/>
+    <w:p>
+      <w:r>
+        <w:t>What is eHealth</w:t>
+      </w:r>
+    </w:p>
+    <w:p>
+      <w:pPr>
+        <w:pStyle w:val="ListParagraph"/>
+        <w:numPr>
+          <w:ilvl w:val="1"/>
+          <w:numId w:val="1"/>
+        </w:numPr>
+      </w:pPr>
+      <w:r>
+        <w:t>Areas</w:t>
+      </w:r>
+    </w:p>
+    <w:p>
+      <w:pPr>
+        <w:pStyle w:val="ListParagraph"/>
+        <w:numPr>
+          <w:ilvl w:val="1"/>
+          <w:numId w:val="1"/>
+        </w:numPr>
+      </w:pPr>
+      <w:r>
+        <w:t>Levels of Maturity</w:t>
+      </w:r>
     </w:p>
     <w:p>
       <w:pPr>
@@ -329,7 +460,7 @@
         </w:numPr>
       </w:pPr>
       <w:r>
-        <w:t>What is eHealth</w:t>
+        <w:t>Why do eHealth Systems Fail</w:t>
       </w:r>
     </w:p>
     <w:p>
@@ -341,7 +472,7 @@
         </w:numPr>
       </w:pPr>
       <w:r>
-        <w:t>Areas</w:t>
+        <w:t>Lack of commitment or funding</w:t>
       </w:r>
     </w:p>
     <w:p>
@@ -353,7 +484,19 @@
         </w:numPr>
       </w:pPr>
       <w:r>
-        <w:t>Levels of Maturity</w:t>
+        <w:t>Over ambission, unrealistic timelines</w:t>
+      </w:r>
+    </w:p>
+    <w:p>
+      <w:pPr>
+        <w:pStyle w:val="ListParagraph"/>
+        <w:numPr>
+          <w:ilvl w:val="1"/>
+          <w:numId w:val="1"/>
+        </w:numPr>
+      </w:pPr>
+      <w:r>
+        <w:t>Lack of maintenance</w:t>
       </w:r>
     </w:p>
     <w:p>
@@ -365,13 +508,8 @@
         </w:numPr>
       </w:pPr>
       <w:r>
-        <w:t xml:space="preserve">Why do eHealth Systems </w:t>
-      </w:r>
-      <w:proofErr w:type="gramStart"/>
-      <w:r>
-        <w:t>Fail</w:t>
-      </w:r>
-      <w:proofErr w:type="gramEnd"/>
+        <w:t>Design considerations for building system in the cloud</w:t>
+      </w:r>
     </w:p>
     <w:p>
       <w:pPr>
@@ -382,7 +520,7 @@
         </w:numPr>
       </w:pPr>
       <w:r>
-        <w:t>Lack of commitment or funding</w:t>
+        <w:t>Extensibility and Interopability</w:t>
       </w:r>
     </w:p>
     <w:p>
@@ -394,15 +532,7 @@
         </w:numPr>
       </w:pPr>
       <w:r>
-        <w:t xml:space="preserve">Over </w:t>
-      </w:r>
-      <w:proofErr w:type="spellStart"/>
-      <w:r>
-        <w:t>ambission</w:t>
-      </w:r>
-      <w:proofErr w:type="spellEnd"/>
-      <w:r>
-        <w:t>, unrealistic timelines</w:t>
+        <w:t>Security, Privacy, Encryption</w:t>
       </w:r>
     </w:p>
     <w:p>
@@ -414,76 +544,7 @@
         </w:numPr>
       </w:pPr>
       <w:r>
-        <w:t>Lack of maintenance</w:t>
-      </w:r>
-    </w:p>
-    <w:p>
-      <w:pPr>
-        <w:pStyle w:val="ListParagraph"/>
-        <w:numPr>
-          <w:ilvl w:val="0"/>
-          <w:numId w:val="1"/>
-        </w:numPr>
-      </w:pPr>
-      <w:r>
-        <w:t>Design considerations for building system in the cloud</w:t>
-      </w:r>
-    </w:p>
-    <w:p>
-      <w:pPr>
-        <w:pStyle w:val="ListParagraph"/>
-        <w:numPr>
-          <w:ilvl w:val="1"/>
-          <w:numId w:val="1"/>
-        </w:numPr>
-      </w:pPr>
-      <w:r>
-        <w:t xml:space="preserve">Extensibility and </w:t>
-      </w:r>
-      <w:proofErr w:type="spellStart"/>
-      <w:r>
-        <w:t>Interopability</w:t>
-      </w:r>
-      <w:proofErr w:type="spellEnd"/>
-    </w:p>
-    <w:p>
-      <w:pPr>
-        <w:pStyle w:val="ListParagraph"/>
-        <w:numPr>
-          <w:ilvl w:val="1"/>
-          <w:numId w:val="1"/>
-        </w:numPr>
-      </w:pPr>
-      <w:r>
-        <w:t>Security, Privacy, Encryption</w:t>
-      </w:r>
-    </w:p>
-    <w:p>
-      <w:pPr>
-        <w:pStyle w:val="ListParagraph"/>
-        <w:numPr>
-          <w:ilvl w:val="1"/>
-          <w:numId w:val="1"/>
-        </w:numPr>
-      </w:pPr>
-      <w:r>
-        <w:t xml:space="preserve">Locality, </w:t>
-      </w:r>
-      <w:proofErr w:type="spellStart"/>
-      <w:r>
-        <w:t>wifi</w:t>
-      </w:r>
-      <w:proofErr w:type="spellEnd"/>
-      <w:r>
-        <w:t xml:space="preserve">, </w:t>
-      </w:r>
-      <w:proofErr w:type="spellStart"/>
-      <w:r>
-        <w:t>iot</w:t>
-      </w:r>
-      <w:proofErr w:type="spellEnd"/>
-      <w:r>
-        <w:t>, and connectivity</w:t>
+        <w:t>Locality, wifi, iot, and connectivity</w:t>
       </w:r>
     </w:p>
     <w:sectPr>
@@ -1802,7 +1863,7 @@
 </file>
 
 <file path=customXml/itemProps1.xml><?xml version="1.0" encoding="utf-8"?>
-<ds:datastoreItem xmlns:ds="http://schemas.openxmlformats.org/officeDocument/2006/customXml" ds:itemID="{A1932C82-0644-4473-ADE1-49E319C4427C}">
+<ds:datastoreItem xmlns:ds="http://schemas.openxmlformats.org/officeDocument/2006/customXml" ds:itemID="{DD3FF2B0-94DE-4C7C-A93A-30411DB2BD1A}">
   <ds:schemaRefs>
     <ds:schemaRef ds:uri="http://schemas.openxmlformats.org/officeDocument/2006/bibliography"/>
   </ds:schemaRefs>

</xml_diff>

<commit_message>
check on eli going to bed
</commit_message>
<xml_diff>
--- a/Week7_Architecture/eHealth.docx
+++ b/Week7_Architecture/eHealth.docx
@@ -182,7 +182,14 @@
     <w:p>
       <w:r>
         <w:tab/>
-        <w:t>Stroetmann performed an analysis of fifty health care systems and loosely categorized them into different maturity levels. The levels are Patient Workflow Support Systems; Basic EHR-like Systems; Comprehensive, Complex Systems and Platforms; National Framework Systems with Common Components; and International Core Patient Data Exchange Services</w:t>
+      </w:r>
+      <w:proofErr w:type="spellStart"/>
+      <w:r>
+        <w:t>Stroetmann</w:t>
+      </w:r>
+      <w:proofErr w:type="spellEnd"/>
+      <w:r>
+        <w:t xml:space="preserve"> performed an analysis of fifty health care systems and loosely categorized them into different maturity levels. The levels are Patient Workflow Support Systems; Basic EHR-like Systems; Comprehensive, Complex Systems and Platforms; National Framework Systems with Common Components; and International Core Patient Data Exchange Services</w:t>
       </w:r>
       <w:sdt>
         <w:sdtPr>
@@ -397,12 +404,77 @@
     </w:p>
     <w:p>
       <w:r>
-        <w:lastRenderedPageBreak/>
         <w:tab/>
         <w:t xml:space="preserve">The only thing more expensive than building an eHealth system is maintaining </w:t>
       </w:r>
       <w:r>
-        <w:t xml:space="preserve">it afterwards. Nigeraia, Uganda, Libya, and other developing countries have not kept up with the infrastructure repairs </w:t>
+        <w:t xml:space="preserve">it afterwards. </w:t>
+      </w:r>
+      <w:r>
+        <w:t>Nigeria</w:t>
+      </w:r>
+      <w:r>
+        <w:t xml:space="preserve">, Uganda, Libya, and other developing countries have </w:t>
+      </w:r>
+      <w:r>
+        <w:t xml:space="preserve">encountered these </w:t>
+      </w:r>
+      <w:r>
+        <w:lastRenderedPageBreak/>
+        <w:t>challenges as evident by inconsistent electricity, inadequate health policies, and shortage of qualified personal</w:t>
+      </w:r>
+      <w:sdt>
+        <w:sdtPr>
+          <w:id w:val="1474562897"/>
+          <w:citation/>
+        </w:sdtPr>
+        <w:sdtContent>
+          <w:r>
+            <w:fldChar w:fldCharType="begin"/>
+          </w:r>
+          <w:r>
+            <w:instrText xml:space="preserve"> CITATION Pat16 \l 1033 </w:instrText>
+          </w:r>
+          <w:r>
+            <w:fldChar w:fldCharType="separate"/>
+          </w:r>
+          <w:r>
+            <w:rPr>
+              <w:noProof/>
+            </w:rPr>
+            <w:t xml:space="preserve"> (Patience &amp; Toycan, 2016)</w:t>
+          </w:r>
+          <w:r>
+            <w:fldChar w:fldCharType="end"/>
+          </w:r>
+        </w:sdtContent>
+      </w:sdt>
+      <w:r>
+        <w:t xml:space="preserve">. This has led to </w:t>
+      </w:r>
+      <w:r>
+        <w:t xml:space="preserve">design requirements </w:t>
+      </w:r>
+      <w:r>
+        <w:t xml:space="preserve">such as </w:t>
+      </w:r>
+      <w:r>
+        <w:t xml:space="preserve">data caching at </w:t>
+      </w:r>
+      <w:r>
+        <w:t xml:space="preserve">remote branch </w:t>
+      </w:r>
+      <w:r>
+        <w:t>locations</w:t>
+      </w:r>
+      <w:r>
+        <w:t>, allow</w:t>
+      </w:r>
+      <w:r>
+        <w:t>ing</w:t>
+      </w:r>
+      <w:r>
+        <w:t xml:space="preserve"> medical facilities to be disconnected from the network for extended periods of time.</w:t>
       </w:r>
     </w:p>
     <w:p>
@@ -410,142 +482,244 @@
         <w:pStyle w:val="Heading2"/>
       </w:pPr>
       <w:r>
+        <w:t>Cultural Barriers</w:t>
+      </w:r>
+    </w:p>
+    <w:p>
+      <w:r>
+        <w:tab/>
+        <w:t xml:space="preserve">Challenges caused by insufficient personal is shared by developing and wealthy nations alike. Saudi Arabia has experienced a shortage of medical professionals in part due to cultural and religious barriers. </w:t>
+      </w:r>
+    </w:p>
+    <w:p>
+      <w:pPr>
+        <w:ind w:firstLine="720"/>
+      </w:pPr>
+      <w:r>
+        <w:t>Similarly, e</w:t>
+      </w:r>
+      <w:r>
+        <w:t xml:space="preserve">arly attempts to bring eHealth to Ghana were also unsuccessful </w:t>
+      </w:r>
+      <w:r>
+        <w:t>as they did not acknowledge these barriers. Engineering teams focused on the technical challenges of bringing Wi-Fi connectivity to remote rural communities, not devising a scheme that aligned with the</w:t>
+      </w:r>
+      <w:r>
+        <w:t>ir</w:t>
+      </w:r>
+      <w:r>
+        <w:t xml:space="preserve"> religious and ethical requirements</w:t>
+      </w:r>
+      <w:sdt>
+        <w:sdtPr>
+          <w:id w:val="1514424682"/>
+          <w:citation/>
+        </w:sdtPr>
+        <w:sdtContent>
+          <w:r>
+            <w:fldChar w:fldCharType="begin"/>
+          </w:r>
+          <w:r>
+            <w:instrText xml:space="preserve"> CITATION Pag17 \l 1033 </w:instrText>
+          </w:r>
+          <w:r>
+            <w:fldChar w:fldCharType="separate"/>
+          </w:r>
+          <w:r>
+            <w:rPr>
+              <w:noProof/>
+            </w:rPr>
+            <w:t xml:space="preserve"> (Pagalday-Olivares, et al., 2017)</w:t>
+          </w:r>
+          <w:r>
+            <w:fldChar w:fldCharType="end"/>
+          </w:r>
+        </w:sdtContent>
+      </w:sdt>
+      <w:sdt>
+        <w:sdtPr>
+          <w:id w:val="1008331713"/>
+          <w:citation/>
+        </w:sdtPr>
+        <w:sdtContent>
+          <w:r>
+            <w:fldChar w:fldCharType="begin"/>
+          </w:r>
+          <w:r>
+            <w:instrText xml:space="preserve"> CITATION Als15 \l 1033 </w:instrText>
+          </w:r>
+          <w:r>
+            <w:fldChar w:fldCharType="separate"/>
+          </w:r>
+          <w:r>
+            <w:rPr>
+              <w:noProof/>
+            </w:rPr>
+            <w:t xml:space="preserve"> (Alsulame, Khalifa, &amp; Househ, 2015)</w:t>
+          </w:r>
+          <w:r>
+            <w:fldChar w:fldCharType="end"/>
+          </w:r>
+        </w:sdtContent>
+      </w:sdt>
+      <w:r>
+        <w:t>.</w:t>
+      </w:r>
+    </w:p>
+    <w:p>
+      <w:pPr>
+        <w:pStyle w:val="Heading2"/>
+      </w:pPr>
+      <w:r>
         <w:t>Acceptance by End Users</w:t>
       </w:r>
     </w:p>
     <w:p>
       <w:r>
         <w:tab/>
-        <w:t>If the doctors don’t like it you aint selling it. Ghana and the sociological challenges.</w:t>
+      </w:r>
+      <w:r>
+        <w:t>The Taiwanese and Iraqi hospitals industry both encountered slow adoption due to the healthcare professional resistance toward the technology</w:t>
+      </w:r>
+      <w:sdt>
+        <w:sdtPr>
+          <w:id w:val="841436085"/>
+          <w:citation/>
+        </w:sdtPr>
+        <w:sdtContent>
+          <w:r>
+            <w:fldChar w:fldCharType="begin"/>
+          </w:r>
+          <w:r>
+            <w:instrText xml:space="preserve"> CITATION Mer19 \l 1033 </w:instrText>
+          </w:r>
+          <w:r>
+            <w:fldChar w:fldCharType="separate"/>
+          </w:r>
+          <w:r>
+            <w:rPr>
+              <w:noProof/>
+            </w:rPr>
+            <w:t xml:space="preserve"> (Meri, et al., 2019)</w:t>
+          </w:r>
+          <w:r>
+            <w:fldChar w:fldCharType="end"/>
+          </w:r>
+        </w:sdtContent>
+      </w:sdt>
+      <w:r>
+        <w:t>. There was a general concern of being replaced by machines which led to avoidance of the eHealth systems. This serves as another example of the criticality of aligning personal with the technology or neither can be successful.</w:t>
+      </w:r>
+    </w:p>
+    <w:p>
+      <w:r>
+        <w:tab/>
+        <w:t xml:space="preserve">Australia and Malawi also experienced challenges </w:t>
+      </w:r>
+      <w:r>
+        <w:t xml:space="preserve">gaining end </w:t>
+      </w:r>
+      <w:r>
+        <w:t>user adoption</w:t>
+      </w:r>
+      <w:r>
+        <w:t>. This was attributed to political baggage of previous failed attempts</w:t>
+      </w:r>
+      <w:sdt>
+        <w:sdtPr>
+          <w:id w:val="-1770543605"/>
+          <w:citation/>
+        </w:sdtPr>
+        <w:sdtContent>
+          <w:r>
+            <w:fldChar w:fldCharType="begin"/>
+          </w:r>
+          <w:r>
+            <w:instrText xml:space="preserve"> CITATION Lan15 \l 1033 </w:instrText>
+          </w:r>
+          <w:r>
+            <w:fldChar w:fldCharType="separate"/>
+          </w:r>
+          <w:r>
+            <w:rPr>
+              <w:noProof/>
+            </w:rPr>
+            <w:t xml:space="preserve"> (Landis-Lewis, et al., 2015)</w:t>
+          </w:r>
+          <w:r>
+            <w:fldChar w:fldCharType="end"/>
+          </w:r>
+        </w:sdtContent>
+      </w:sdt>
+      <w:sdt>
+        <w:sdtPr>
+          <w:id w:val="-735546428"/>
+          <w:citation/>
+        </w:sdtPr>
+        <w:sdtContent>
+          <w:r>
+            <w:fldChar w:fldCharType="begin"/>
+          </w:r>
+          <w:r>
+            <w:instrText xml:space="preserve"> CITATION Str15 \l 1033 </w:instrText>
+          </w:r>
+          <w:r>
+            <w:fldChar w:fldCharType="separate"/>
+          </w:r>
+          <w:r>
+            <w:rPr>
+              <w:noProof/>
+            </w:rPr>
+            <w:t xml:space="preserve"> </w:t>
+          </w:r>
+          <w:r>
+            <w:rPr>
+              <w:noProof/>
+            </w:rPr>
+            <w:lastRenderedPageBreak/>
+            <w:t>(Stroetmann, 2015)</w:t>
+          </w:r>
+          <w:r>
+            <w:fldChar w:fldCharType="end"/>
+          </w:r>
+        </w:sdtContent>
+      </w:sdt>
+      <w:r>
+        <w:t xml:space="preserve">. Each platform iteration was disruptive to </w:t>
+      </w:r>
+      <w:r>
+        <w:t>medical professional’s</w:t>
+      </w:r>
+      <w:r>
+        <w:t xml:space="preserve"> daily workflow, and there was a distrust that the system would be long lasting. </w:t>
+      </w:r>
+    </w:p>
+    <w:p>
+      <w:pPr>
+        <w:ind w:firstLine="720"/>
+      </w:pPr>
+      <w:r>
+        <w:t xml:space="preserve">System architects can address these challenges by providing clean migration paths </w:t>
+      </w:r>
+      <w:r>
+        <w:t xml:space="preserve">between </w:t>
+      </w:r>
+      <w:r>
+        <w:t>major releases. This adds to the cost and complexity of design but is far superior to alienating the users.</w:t>
+      </w:r>
+      <w:r>
+        <w:t xml:space="preserve"> Malawi was able to later gain adoption after switching to a model that sought feedback from hundreds of doctors and patients.</w:t>
+      </w:r>
+    </w:p>
+    <w:p>
+      <w:pPr>
+        <w:pStyle w:val="Heading2"/>
+      </w:pPr>
+      <w:r>
+        <w:t>Insufficient Security and Privacy</w:t>
       </w:r>
       <w:bookmarkStart w:id="0" w:name="_GoBack"/>
       <w:bookmarkEnd w:id="0"/>
-    </w:p>
-    <w:p/>
-    <w:p>
-      <w:r>
-        <w:t>What is eHealth</w:t>
-      </w:r>
-    </w:p>
-    <w:p>
-      <w:pPr>
-        <w:pStyle w:val="ListParagraph"/>
-        <w:numPr>
-          <w:ilvl w:val="1"/>
-          <w:numId w:val="1"/>
-        </w:numPr>
-      </w:pPr>
-      <w:r>
-        <w:t>Areas</w:t>
-      </w:r>
-    </w:p>
-    <w:p>
-      <w:pPr>
-        <w:pStyle w:val="ListParagraph"/>
-        <w:numPr>
-          <w:ilvl w:val="1"/>
-          <w:numId w:val="1"/>
-        </w:numPr>
-      </w:pPr>
-      <w:r>
-        <w:t>Levels of Maturity</w:t>
-      </w:r>
-    </w:p>
-    <w:p>
-      <w:pPr>
-        <w:pStyle w:val="ListParagraph"/>
-        <w:numPr>
-          <w:ilvl w:val="0"/>
-          <w:numId w:val="1"/>
-        </w:numPr>
-      </w:pPr>
-      <w:r>
-        <w:t>Why do eHealth Systems Fail</w:t>
-      </w:r>
-    </w:p>
-    <w:p>
-      <w:pPr>
-        <w:pStyle w:val="ListParagraph"/>
-        <w:numPr>
-          <w:ilvl w:val="1"/>
-          <w:numId w:val="1"/>
-        </w:numPr>
-      </w:pPr>
-      <w:r>
-        <w:t>Lack of commitment or funding</w:t>
-      </w:r>
-    </w:p>
-    <w:p>
-      <w:pPr>
-        <w:pStyle w:val="ListParagraph"/>
-        <w:numPr>
-          <w:ilvl w:val="1"/>
-          <w:numId w:val="1"/>
-        </w:numPr>
-      </w:pPr>
-      <w:r>
-        <w:t>Over ambission, unrealistic timelines</w:t>
-      </w:r>
-    </w:p>
-    <w:p>
-      <w:pPr>
-        <w:pStyle w:val="ListParagraph"/>
-        <w:numPr>
-          <w:ilvl w:val="1"/>
-          <w:numId w:val="1"/>
-        </w:numPr>
-      </w:pPr>
-      <w:r>
-        <w:t>Lack of maintenance</w:t>
-      </w:r>
-    </w:p>
-    <w:p>
-      <w:pPr>
-        <w:pStyle w:val="ListParagraph"/>
-        <w:numPr>
-          <w:ilvl w:val="0"/>
-          <w:numId w:val="1"/>
-        </w:numPr>
-      </w:pPr>
-      <w:r>
-        <w:t>Design considerations for building system in the cloud</w:t>
-      </w:r>
-    </w:p>
-    <w:p>
-      <w:pPr>
-        <w:pStyle w:val="ListParagraph"/>
-        <w:numPr>
-          <w:ilvl w:val="1"/>
-          <w:numId w:val="1"/>
-        </w:numPr>
-      </w:pPr>
-      <w:r>
-        <w:t>Extensibility and Interopability</w:t>
-      </w:r>
-    </w:p>
-    <w:p>
-      <w:pPr>
-        <w:pStyle w:val="ListParagraph"/>
-        <w:numPr>
-          <w:ilvl w:val="1"/>
-          <w:numId w:val="1"/>
-        </w:numPr>
-      </w:pPr>
-      <w:r>
-        <w:t>Security, Privacy, Encryption</w:t>
-      </w:r>
-    </w:p>
-    <w:p>
-      <w:pPr>
-        <w:pStyle w:val="ListParagraph"/>
-        <w:numPr>
-          <w:ilvl w:val="1"/>
-          <w:numId w:val="1"/>
-        </w:numPr>
-      </w:pPr>
-      <w:r>
-        <w:t>Locality, wifi, iot, and connectivity</w:t>
-      </w:r>
     </w:p>
     <w:sectPr>
       <w:headerReference w:type="default" r:id="rId8"/>
@@ -1859,11 +2033,206 @@
     <b:Pages>81-82</b:Pages>
     <b:RefOrder>3</b:RefOrder>
   </b:Source>
+  <b:Source>
+    <b:Tag>Pat16</b:Tag>
+    <b:SourceType>JournalArticle</b:SourceType>
+    <b:Guid>{3B05BD95-5AF8-4927-885A-DE13C152F81B}</b:Guid>
+    <b:Author>
+      <b:Author>
+        <b:NameList>
+          <b:Person>
+            <b:Last>Patience</b:Last>
+            <b:First>I</b:First>
+          </b:Person>
+          <b:Person>
+            <b:Last>Toycan</b:Last>
+            <b:First>M</b:First>
+          </b:Person>
+        </b:NameList>
+      </b:Author>
+    </b:Author>
+    <b:Title>A Literature Review of eHealth Sector and Challenges in Nigeria</b:Title>
+    <b:JournalName>IEEE 978-1-5090-3784-1/16</b:JournalName>
+    <b:Year>2016</b:Year>
+    <b:Pages>145-148</b:Pages>
+    <b:RefOrder>4</b:RefOrder>
+  </b:Source>
+  <b:Source>
+    <b:Tag>Pag17</b:Tag>
+    <b:SourceType>JournalArticle</b:SourceType>
+    <b:Guid>{162B5605-FC86-4D4A-B208-349C133BCD20}</b:Guid>
+    <b:Author>
+      <b:Author>
+        <b:NameList>
+          <b:Person>
+            <b:Last>Pagalday-Olivares</b:Last>
+            <b:First>P</b:First>
+          </b:Person>
+          <b:Person>
+            <b:Last>Sjoqvist</b:Last>
+            <b:First>B</b:First>
+          </b:Person>
+          <b:Person>
+            <b:Last>Adjordor-van de Beek</b:Last>
+            <b:First>J</b:First>
+          </b:Person>
+          <b:Person>
+            <b:Last>Abudey</b:Last>
+            <b:First>S</b:First>
+          </b:Person>
+          <b:Person>
+            <b:Last>Silberberg</b:Last>
+            <b:First>A</b:First>
+          </b:Person>
+          <b:Person>
+            <b:Last>Buendia</b:Last>
+            <b:First>R</b:First>
+          </b:Person>
+        </b:NameList>
+      </b:Author>
+    </b:Author>
+    <b:Title>Exploring the feasibility of eHealth solutions to decrease delays in maternal healthcare in remote communities of Ghana</b:Title>
+    <b:JournalName>BMC Medical Informatics and Decision Making</b:JournalName>
+    <b:Year>2017</b:Year>
+    <b:RefOrder>5</b:RefOrder>
+  </b:Source>
+  <b:Source>
+    <b:Tag>Als15</b:Tag>
+    <b:SourceType>JournalArticle</b:SourceType>
+    <b:Guid>{6FF14875-0814-4F64-B092-345827DD45FE}</b:Guid>
+    <b:Author>
+      <b:Author>
+        <b:NameList>
+          <b:Person>
+            <b:Last>Alsulame</b:Last>
+            <b:First>K</b:First>
+          </b:Person>
+          <b:Person>
+            <b:Last>Khalifa</b:Last>
+            <b:First>M</b:First>
+          </b:Person>
+          <b:Person>
+            <b:Last>Househ</b:Last>
+            <b:First>M</b:First>
+          </b:Person>
+        </b:NameList>
+      </b:Author>
+    </b:Author>
+    <b:Title>eHealth in Saudi Arabia: Current Trends, Challenges, and Recommendations</b:Title>
+    <b:JournalName>Enabling Health Informatics Applications</b:JournalName>
+    <b:Year>2015</b:Year>
+    <b:Pages>233-236</b:Pages>
+    <b:RefOrder>6</b:RefOrder>
+  </b:Source>
+  <b:Source>
+    <b:Tag>Mer19</b:Tag>
+    <b:SourceType>JournalArticle</b:SourceType>
+    <b:Guid>{A1473B46-D834-49BF-BAF7-B43051D8A331}</b:Guid>
+    <b:Author>
+      <b:Author>
+        <b:NameList>
+          <b:Person>
+            <b:Last>Meri</b:Last>
+            <b:First>A</b:First>
+          </b:Person>
+          <b:Person>
+            <b:Last>Hasan</b:Last>
+            <b:First>M</b:First>
+          </b:Person>
+          <b:Person>
+            <b:Last>Danaee</b:Last>
+            <b:First>M</b:First>
+          </b:Person>
+          <b:Person>
+            <b:Last>Jaber</b:Last>
+            <b:First>M</b:First>
+          </b:Person>
+          <b:Person>
+            <b:Last>Jarrar</b:Last>
+            <b:First>M</b:First>
+          </b:Person>
+          <b:Person>
+            <b:Last>Safei</b:Last>
+            <b:First>N</b:First>
+          </b:Person>
+          <b:Person>
+            <b:Last>Dauwed</b:Last>
+            <b:First>M</b:First>
+          </b:Person>
+          <b:Person>
+            <b:Last>Abd</b:Last>
+            <b:First>S</b:First>
+          </b:Person>
+          <b:Person>
+            <b:Last>Al-bsheish</b:Last>
+            <b:First>M</b:First>
+          </b:Person>
+        </b:NameList>
+      </b:Author>
+    </b:Author>
+    <b:Title>Modelling the utilization of cloud health information systems in the Iraqi public healthcare sector</b:Title>
+    <b:JournalName>Telematics and Informatics Volume 36, March 2019, Pages 132-146</b:JournalName>
+    <b:Year>2019</b:Year>
+    <b:Pages>132-146</b:Pages>
+    <b:RefOrder>7</b:RefOrder>
+  </b:Source>
+  <b:Source>
+    <b:Tag>Lan15</b:Tag>
+    <b:SourceType>JournalArticle</b:SourceType>
+    <b:Guid>{38FE4353-49CA-45CC-9265-1B417C1BE4FB}</b:Guid>
+    <b:Author>
+      <b:Author>
+        <b:NameList>
+          <b:Person>
+            <b:Last>Landis-Lewis</b:Last>
+            <b:First>Z</b:First>
+          </b:Person>
+          <b:Person>
+            <b:Last>Manjomo</b:Last>
+            <b:First>R</b:First>
+          </b:Person>
+          <b:Person>
+            <b:Last>Gadabu</b:Last>
+            <b:First>O</b:First>
+          </b:Person>
+          <b:Person>
+            <b:Last>Kam</b:Last>
+            <b:First>M</b:First>
+          </b:Person>
+          <b:Person>
+            <b:Last>Simwaka</b:Last>
+            <b:First>B</b:First>
+          </b:Person>
+          <b:Person>
+            <b:Last>Zickmund</b:Last>
+            <b:First>S</b:First>
+          </b:Person>
+          <b:Person>
+            <b:Last>Chimbwandira</b:Last>
+            <b:First>F</b:First>
+          </b:Person>
+          <b:Person>
+            <b:Last>Douglas</b:Last>
+            <b:First>G</b:First>
+          </b:Person>
+          <b:Person>
+            <b:Last>Jacobson</b:Last>
+            <b:First>R</b:First>
+          </b:Person>
+        </b:NameList>
+      </b:Author>
+    </b:Author>
+    <b:Title>Barriers to using eHealth data for clinical performance feedback in Malawi: A case study</b:Title>
+    <b:JournalName>International Journal of Medical Infomatics Volume 84</b:JournalName>
+    <b:Year>2015</b:Year>
+    <b:Pages>868-875</b:Pages>
+    <b:RefOrder>8</b:RefOrder>
+  </b:Source>
 </b:Sources>
 </file>
 
 <file path=customXml/itemProps1.xml><?xml version="1.0" encoding="utf-8"?>
-<ds:datastoreItem xmlns:ds="http://schemas.openxmlformats.org/officeDocument/2006/customXml" ds:itemID="{DD3FF2B0-94DE-4C7C-A93A-30411DB2BD1A}">
+<ds:datastoreItem xmlns:ds="http://schemas.openxmlformats.org/officeDocument/2006/customXml" ds:itemID="{D16166F0-1582-4952-AF03-9CF5F2F91577}">
   <ds:schemaRefs>
     <ds:schemaRef ds:uri="http://schemas.openxmlformats.org/officeDocument/2006/bibliography"/>
   </ds:schemaRefs>

</xml_diff>

<commit_message>
good chunk of the paper done
</commit_message>
<xml_diff>
--- a/Week7_Architecture/eHealth.docx
+++ b/Week7_Architecture/eHealth.docx
@@ -717,6 +717,33 @@
       </w:pPr>
       <w:r>
         <w:t>Insufficient Security and Privacy</w:t>
+      </w:r>
+    </w:p>
+    <w:p>
+      <w:r>
+        <w:tab/>
+        <w:t>Few data repositories are more personal than medical records, as they hold secrets that many lacks the confidence to even tell their friends and family. Legal frameworks, such as the Health Information Portability and Accountability Act of 1996, allow patients to sue physicians and medical facilities for mishandling of these files.</w:t>
+      </w:r>
+    </w:p>
+    <w:p>
+      <w:r>
+        <w:tab/>
+        <w:t xml:space="preserve">Those same requirements and liabilities extend into eHealth systems which must properly protect the data. </w:t>
+      </w:r>
+      <w:r>
+        <w:t>There are additional complexities as data in the cloud might be physically stored in a region with additional requirements. Infamously, data about European citizens must reside in data centers in Europe. If the eHealth system violates this rule they can be fined for negligence.</w:t>
+      </w:r>
+    </w:p>
+    <w:p>
+      <w:r>
+        <w:tab/>
+        <w:t xml:space="preserve">Several eHealth systems have avoided these challenges by operating as a gateway service and routing search requests to medical facilities which are responsible for securing the patient information. This adds the need for federated identity as the physician authenticates against the gateway, then needs to authenticate against a separate hospital </w:t>
+      </w:r>
+      <w:r>
+        <w:t xml:space="preserve">network </w:t>
+      </w:r>
+      <w:r>
+        <w:t>to fetch the patients file.</w:t>
       </w:r>
       <w:bookmarkStart w:id="0" w:name="_GoBack"/>
       <w:bookmarkEnd w:id="0"/>
@@ -2232,7 +2259,7 @@
 </file>
 
 <file path=customXml/itemProps1.xml><?xml version="1.0" encoding="utf-8"?>
-<ds:datastoreItem xmlns:ds="http://schemas.openxmlformats.org/officeDocument/2006/customXml" ds:itemID="{D16166F0-1582-4952-AF03-9CF5F2F91577}">
+<ds:datastoreItem xmlns:ds="http://schemas.openxmlformats.org/officeDocument/2006/customXml" ds:itemID="{D6F4545B-99B5-4BBA-A54D-ADCEFA3B6509}">
   <ds:schemaRefs>
     <ds:schemaRef ds:uri="http://schemas.openxmlformats.org/officeDocument/2006/bibliography"/>
   </ds:schemaRefs>

</xml_diff>

<commit_message>
First editing pass complete, including ezvid video
</commit_message>
<xml_diff>
--- a/Week7_Architecture/eHealth.docx
+++ b/Week7_Architecture/eHealth.docx
@@ -109,7 +109,7 @@
         <w:tab/>
       </w:r>
       <w:r>
-        <w:t>An eHealth system uses information and communication technologies (ICT), to enable both medical practitioners and their patients to gain insights into their total health. Many nations have implemented these systems with varying levels of success. This is due to their inherently complex nature as the medical facilities are politically and economically incentivized to be decentralized</w:t>
+        <w:t>An eHealth system uses information and communication technologies (ICT) to enable both medical practitioners and their patients to gain insights into their total health. Many nations have implemented these systems with varying levels of success. This is due to their inherently complex nature as the medical facilities are politically and economically incentivized to be decentralized</w:t>
       </w:r>
       <w:sdt>
         <w:sdtPr>
@@ -254,7 +254,13 @@
         <w:tab/>
       </w:r>
       <w:r>
-        <w:t xml:space="preserve">Many eHealth systems have not acknowledged the existence of these levels and bitten off more than they can chew. Australia wasted over a billion dollars between 1999-2008 in failed systems that were meant to solve any issue that ever arose. </w:t>
+        <w:t xml:space="preserve">Many eHealth systems have not acknowledged the existence of these levels and bitten off more than they can chew. Australia wasted over a billion dollars between 1999-2008 in failed systems </w:t>
+      </w:r>
+      <w:r>
+        <w:t>that addressed too many problems simultaneously</w:t>
+      </w:r>
+      <w:r>
+        <w:t xml:space="preserve">. </w:t>
       </w:r>
     </w:p>
     <w:p>
@@ -274,7 +280,7 @@
         <w:t>narrow in scope</w:t>
       </w:r>
       <w:r>
-        <w:t>--</w:t>
+        <w:t>,</w:t>
       </w:r>
       <w:r>
         <w:t xml:space="preserve"> handling </w:t>
@@ -292,13 +298,28 @@
         <w:t xml:space="preserve">was </w:t>
       </w:r>
       <w:r>
-        <w:t xml:space="preserve">improved through reduced wait times, and the facility </w:t>
-      </w:r>
-      <w:r>
-        <w:t>could</w:t>
-      </w:r>
-      <w:r>
-        <w:t xml:space="preserve"> focus on differentiating characteristics</w:t>
+        <w:t xml:space="preserve">improved through reduced wait times and </w:t>
+      </w:r>
+      <w:r>
+        <w:t>facility resources</w:t>
+      </w:r>
+      <w:r>
+        <w:t xml:space="preserve"> </w:t>
+      </w:r>
+      <w:r>
+        <w:t xml:space="preserve">were free to </w:t>
+      </w:r>
+      <w:r>
+        <w:t xml:space="preserve">focus on </w:t>
+      </w:r>
+      <w:r>
+        <w:t xml:space="preserve">business </w:t>
+      </w:r>
+      <w:r>
+        <w:t xml:space="preserve">differentiating </w:t>
+      </w:r>
+      <w:r>
+        <w:t>characteristics</w:t>
       </w:r>
       <w:sdt>
         <w:sdtPr>
@@ -369,7 +390,7 @@
         <w:tab/>
       </w:r>
       <w:r>
-        <w:t xml:space="preserve">Computer based medical records have been around since at least the 1950s, which has led to nearly 70 years of proprietary systems </w:t>
+        <w:t xml:space="preserve">Computer based medical records have been around since at least the 1950s which has led to nearly 70 years of proprietary systems </w:t>
       </w:r>
       <w:r>
         <w:t xml:space="preserve">being </w:t>
@@ -378,10 +399,16 @@
         <w:t>deployed across the medical community.</w:t>
       </w:r>
       <w:r>
-        <w:t xml:space="preserve"> Each of these legacy systems requires a data format converter</w:t>
-      </w:r>
-      <w:r>
-        <w:t xml:space="preserve"> be created to connect them into </w:t>
+        <w:t xml:space="preserve"> Each of these legacy systems </w:t>
+      </w:r>
+      <w:r>
+        <w:t xml:space="preserve">uses a different </w:t>
+      </w:r>
+      <w:r>
+        <w:t>data format</w:t>
+      </w:r>
+      <w:r>
+        <w:t xml:space="preserve"> and must be reformatted before it can be used by </w:t>
       </w:r>
       <w:r>
         <w:t xml:space="preserve">modern </w:t>
@@ -392,34 +419,76 @@
       <w:r>
         <w:t>ecosystems.</w:t>
       </w:r>
+    </w:p>
+    <w:p>
+      <w:pPr>
+        <w:ind w:firstLine="720"/>
+      </w:pPr>
+      <w:r>
+        <w:t xml:space="preserve">Australia </w:t>
+      </w:r>
+      <w:r>
+        <w:t xml:space="preserve">disbanded their effort to catalog the requirements of these legacy systems after four years. Denmark </w:t>
+      </w:r>
+      <w:r>
+        <w:t xml:space="preserve">took </w:t>
+      </w:r>
+      <w:r>
+        <w:t xml:space="preserve">an alternative </w:t>
+      </w:r>
+      <w:r>
+        <w:t xml:space="preserve">approach and mandated the support of open exchange protocols. They have also set a goal </w:t>
+      </w:r>
+      <w:r>
+        <w:t xml:space="preserve">to reduce the number of </w:t>
+      </w:r>
+      <w:r>
+        <w:t>EMR systems on their national platform</w:t>
+      </w:r>
+      <w:r>
+        <w:t xml:space="preserve"> to four</w:t>
+      </w:r>
+      <w:r>
+        <w:t xml:space="preserve">. </w:t>
+      </w:r>
+      <w:r>
+        <w:t xml:space="preserve">As a </w:t>
+      </w:r>
+      <w:r>
+        <w:t xml:space="preserve">country </w:t>
+      </w:r>
+      <w:r>
+        <w:t xml:space="preserve">of </w:t>
+      </w:r>
+      <w:r>
+        <w:t xml:space="preserve">5.5 million residents this </w:t>
+      </w:r>
+      <w:r>
+        <w:t xml:space="preserve">they did not have nearly the scalability concerns as </w:t>
+      </w:r>
+      <w:r>
+        <w:t>American</w:t>
+      </w:r>
+      <w:r>
+        <w:t xml:space="preserve"> at 325 million</w:t>
+      </w:r>
       <w:r>
         <w:t xml:space="preserve"> </w:t>
       </w:r>
-    </w:p>
-    <w:p>
-      <w:pPr>
-        <w:ind w:firstLine="720"/>
-      </w:pPr>
-      <w:r>
-        <w:t xml:space="preserve">Australia </w:t>
-      </w:r>
-      <w:r>
-        <w:t xml:space="preserve">disbanded their effort to catalog the requirements of these legacy systems after four years. Denmark </w:t>
-      </w:r>
-      <w:r>
-        <w:t xml:space="preserve">took the opposite approach and mandated the support of open exchange protocols. They have also set a goal of only permitting four EMR systems on their national platform. For a country with 5.5 million residents this is </w:t>
-      </w:r>
-      <w:r>
-        <w:t xml:space="preserve">an </w:t>
-      </w:r>
-      <w:r>
-        <w:t xml:space="preserve">easier </w:t>
-      </w:r>
-      <w:r>
-        <w:t xml:space="preserve">task </w:t>
-      </w:r>
-      <w:r>
-        <w:t>than across the 325 million Americans or 1.32 billion Indians.</w:t>
+      <w:r>
+        <w:t xml:space="preserve">residents </w:t>
+      </w:r>
+      <w:r>
+        <w:t>or Indi</w:t>
+      </w:r>
+      <w:r>
+        <w:t xml:space="preserve">a at </w:t>
+      </w:r>
+      <w:r>
+        <w:t>1.32 billion</w:t>
+      </w:r>
+      <w:r>
+        <w:t>.</w:t>
       </w:r>
     </w:p>
     <w:p>
@@ -445,7 +514,19 @@
     <w:p>
       <w:r>
         <w:tab/>
-        <w:t xml:space="preserve">The only thing more expensive than building an eHealth system is maintaining </w:t>
+        <w:t xml:space="preserve">The </w:t>
+      </w:r>
+      <w:r>
+        <w:t xml:space="preserve">comparatively </w:t>
+      </w:r>
+      <w:r>
+        <w:t xml:space="preserve">expensive </w:t>
+      </w:r>
+      <w:r>
+        <w:t xml:space="preserve">to </w:t>
+      </w:r>
+      <w:r>
+        <w:t xml:space="preserve">building an eHealth system is maintaining </w:t>
       </w:r>
       <w:r>
         <w:t xml:space="preserve">it afterwards. </w:t>
@@ -457,7 +538,13 @@
         <w:t xml:space="preserve">, Uganda, Libya, and other developing countries have </w:t>
       </w:r>
       <w:r>
-        <w:t>encountered these challenges as evident by inconsistent electricity, inadequate health policies, and shortage of qualified personal</w:t>
+        <w:t xml:space="preserve">encountered these challenges as evident by </w:t>
+      </w:r>
+      <w:r>
+        <w:t xml:space="preserve">their </w:t>
+      </w:r>
+      <w:r>
+        <w:t>inconsistent electricity, inadequate health policies, and shortage of qualified personal</w:t>
       </w:r>
       <w:sdt>
         <w:sdtPr>
@@ -515,16 +602,28 @@
         <w:t>locations</w:t>
       </w:r>
       <w:r>
-        <w:t xml:space="preserve"> which</w:t>
+        <w:t>.</w:t>
       </w:r>
       <w:r>
         <w:t xml:space="preserve"> </w:t>
       </w:r>
       <w:r>
-        <w:t xml:space="preserve">enables </w:t>
-      </w:r>
-      <w:r>
-        <w:t>medical facilities to be disconnected from the network for extended periods of time.</w:t>
+        <w:t>M</w:t>
+      </w:r>
+      <w:r>
+        <w:t xml:space="preserve">edical facilities </w:t>
+      </w:r>
+      <w:r>
+        <w:t>can</w:t>
+      </w:r>
+      <w:r>
+        <w:t xml:space="preserve"> stay </w:t>
+      </w:r>
+      <w:r>
+        <w:t>disconnected from the network for extended periods of time</w:t>
+      </w:r>
+      <w:r>
+        <w:t>, and automatically resync when connectivity is restored.</w:t>
       </w:r>
     </w:p>
     <w:p>
@@ -552,13 +651,22 @@
         <w:t xml:space="preserve">arly attempts to bring eHealth to Ghana were also unsuccessful </w:t>
       </w:r>
       <w:r>
-        <w:t>as they did not acknowledge these barriers. Engineering teams focused on the technical challenges of bringing Wi-Fi connectivity to remote rural communities, not devising a scheme that aligned with the</w:t>
+        <w:t>as they did not acknowledge these barriers. Engineering teams focused on the technical challenges of bringing Wi-Fi connectivity to remote rural communities</w:t>
+      </w:r>
+      <w:r>
+        <w:t>. Only after</w:t>
+      </w:r>
+      <w:r>
+        <w:t xml:space="preserve"> devising a scheme that aligned with the</w:t>
       </w:r>
       <w:r>
         <w:t>ir</w:t>
       </w:r>
       <w:r>
         <w:t xml:space="preserve"> religious and ethical requirements</w:t>
+      </w:r>
+      <w:r>
+        <w:t xml:space="preserve"> did broad adoption occur</w:t>
       </w:r>
       <w:sdt>
         <w:sdtPr>
@@ -662,7 +770,19 @@
       </w:r>
       <w:r>
         <w:lastRenderedPageBreak/>
-        <w:t>serves as another example of the criticality of aligning personal with the technology or neither can be successful.</w:t>
+        <w:t>serves as another example of the criticality of aligning personal</w:t>
+      </w:r>
+      <w:r>
+        <w:t xml:space="preserve"> incentives</w:t>
+      </w:r>
+      <w:r>
+        <w:t xml:space="preserve"> with the technology or neither </w:t>
+      </w:r>
+      <w:r>
+        <w:t>will</w:t>
+      </w:r>
+      <w:r>
+        <w:t xml:space="preserve"> be successful.</w:t>
       </w:r>
     </w:p>
     <w:p>
@@ -738,7 +858,19 @@
         <w:t>medical professional’s</w:t>
       </w:r>
       <w:r>
-        <w:t xml:space="preserve"> daily workflow and there was a distrust that the system would be long lasting. </w:t>
+        <w:t xml:space="preserve"> daily workflow and there was a distrust </w:t>
+      </w:r>
+      <w:r>
+        <w:t>“this iteration of the system”</w:t>
+      </w:r>
+      <w:r>
+        <w:t xml:space="preserve"> would be </w:t>
+      </w:r>
+      <w:r>
+        <w:t>around for long</w:t>
+      </w:r>
+      <w:r>
+        <w:t xml:space="preserve">. </w:t>
       </w:r>
     </w:p>
     <w:p>
@@ -755,10 +887,13 @@
         <w:t>major releases. This adds to the cost and complexity of design but is far superior to alienating the users.</w:t>
       </w:r>
       <w:r>
-        <w:t xml:space="preserve"> Malawi was able to later gain adoption after switching to a model that sought</w:t>
-      </w:r>
-      <w:r>
-        <w:t xml:space="preserve"> continuous</w:t>
+        <w:t xml:space="preserve"> Malawi was able to later gain adoption after </w:t>
+      </w:r>
+      <w:r>
+        <w:t xml:space="preserve">embracing and implementing </w:t>
+      </w:r>
+      <w:r>
+        <w:t>continuous</w:t>
       </w:r>
       <w:r>
         <w:t xml:space="preserve"> feedback from doctors and patients.</w:t>
@@ -784,7 +919,13 @@
     <w:p>
       <w:r>
         <w:tab/>
-        <w:t>Few data repositories are more personal than medical records, as they hold secrets that many lacks the confidence to even tell their friends and family. Legal frameworks, such as the Health Information Portability and Accountability Act of 1996, allow patients to sue physicians and medical facilities for mishandling of these files.</w:t>
+        <w:t xml:space="preserve">Few data repositories are more personal than medical records, as they hold secrets that many lacks the confidence to even tell their </w:t>
+      </w:r>
+      <w:r>
+        <w:t xml:space="preserve">closest </w:t>
+      </w:r>
+      <w:r>
+        <w:t>friends and family. Legal frameworks, such as the Health Information Portability and Accountability Act of 1996, allow patients to sue physicians and medical facilities for mishandling of these files.</w:t>
       </w:r>
     </w:p>
     <w:p>
@@ -798,27 +939,54 @@
     <w:p>
       <w:r>
         <w:tab/>
-        <w:t xml:space="preserve">Those same requirements and liabilities extend into eHealth systems which must properly protect the data. </w:t>
-      </w:r>
-      <w:r>
-        <w:t>There are additional complexities as data in the cloud might be physically stored in a region with additional requirements. Infamously, data about European citizens must reside in data centers in Europe. If the eHealth system violates this rule they can be fined for negligence.</w:t>
-      </w:r>
-    </w:p>
-    <w:p>
-      <w:pPr>
-        <w:spacing w:line="259" w:lineRule="auto"/>
-        <w:rPr>
-          <w:b/>
-        </w:rPr>
+      </w:r>
+      <w:r>
+        <w:t xml:space="preserve">HIPAA </w:t>
+      </w:r>
+      <w:r>
+        <w:t>requirements extend into eHealth systems</w:t>
+      </w:r>
+      <w:r>
+        <w:t xml:space="preserve">, and mandates </w:t>
+      </w:r>
+      <w:r>
+        <w:t>proper data</w:t>
+      </w:r>
+      <w:r>
+        <w:t xml:space="preserve"> protections</w:t>
+      </w:r>
+      <w:r>
+        <w:t xml:space="preserve">. </w:t>
+      </w:r>
+      <w:r>
+        <w:t xml:space="preserve">There are additional complexities as data in the cloud might be physically stored in a region with additional requirements. Infamously, data about European citizens must reside in data centers </w:t>
+      </w:r>
+      <w:r>
+        <w:t>with</w:t>
+      </w:r>
+      <w:r>
+        <w:t>in Europe. If the eHealth system violates th</w:t>
+      </w:r>
+      <w:r>
+        <w:t>ese regulations, then</w:t>
+      </w:r>
+      <w:r>
+        <w:t xml:space="preserve"> </w:t>
+      </w:r>
+      <w:r>
+        <w:t xml:space="preserve">it will be </w:t>
+      </w:r>
+      <w:r>
+        <w:t>fined for negligence.</w:t>
+      </w:r>
+    </w:p>
+    <w:p>
+      <w:pPr>
+        <w:pStyle w:val="Heading2"/>
       </w:pPr>
       <w:r>
         <w:br w:type="page"/>
       </w:r>
-    </w:p>
-    <w:p>
-      <w:pPr>
-        <w:pStyle w:val="Heading2"/>
-      </w:pPr>
       <w:r>
         <w:lastRenderedPageBreak/>
         <w:t>Identity</w:t>
@@ -827,10 +995,34 @@
     <w:p>
       <w:r>
         <w:tab/>
-        <w:t>Several eHealth systems have avoided these challenges by operating as a gateway service and routing search requests to medical facilities which</w:t>
-      </w:r>
-      <w:r>
-        <w:t xml:space="preserve"> directly</w:t>
+        <w:t xml:space="preserve">Several eHealth systems have avoided </w:t>
+      </w:r>
+      <w:r>
+        <w:t xml:space="preserve">data </w:t>
+      </w:r>
+      <w:r>
+        <w:t xml:space="preserve">sovereignty </w:t>
+      </w:r>
+      <w:r>
+        <w:t>by operating as a gateway service</w:t>
+      </w:r>
+      <w:r>
+        <w:t>,</w:t>
+      </w:r>
+      <w:r>
+        <w:t xml:space="preserve"> and routing search requests to medical facilities</w:t>
+      </w:r>
+      <w:r>
+        <w:t>. Those facilities</w:t>
+      </w:r>
+      <w:r>
+        <w:t xml:space="preserve"> </w:t>
+      </w:r>
+      <w:r>
+        <w:t xml:space="preserve">are </w:t>
+      </w:r>
+      <w:r>
+        <w:t>directly</w:t>
       </w:r>
       <w:r>
         <w:t xml:space="preserve"> responsible for securing the patient information. This adds the need for federated identity as the physician</w:t>
@@ -843,6 +1035,9 @@
       </w:r>
       <w:r>
         <w:t xml:space="preserve"> and the decentralized hospital network that maintains the record.</w:t>
+      </w:r>
+      <w:r>
+        <w:t xml:space="preserve"> The challenge is further compounded as the number of networks increases.</w:t>
       </w:r>
     </w:p>
     <w:p>
@@ -864,7 +1059,7 @@
         <w:ind w:firstLine="720"/>
       </w:pPr>
       <w:r>
-        <w:t>There are two key challenges with this approach (1) block chain protects integrity not natively support secrecy, and (2) current methods for adding secrecy involve Public Key Infrastructure (PKI) solutions</w:t>
+        <w:t>There are two key challenges with this approach (1) block chain protects integrity not secrecy, and (2) current methods for adding secrecy involve Public Key Infrastructure (PKI) solutions</w:t>
       </w:r>
       <w:r>
         <w:t xml:space="preserve"> </w:t>
@@ -907,7 +1102,18 @@
         <w:t xml:space="preserve">A disconnect in their paper is first claiming that cloud computing reduces management and operational costs of the block chain infrastructure. Yet they do not acknowledge the same to be true for PKI. Amazon Web Services (AWS) offers </w:t>
       </w:r>
       <w:r>
-        <w:t>Certificate Authority as a Service which economically manages the problem set.</w:t>
+        <w:t xml:space="preserve">Certificate Authority as a Service which economically manages the </w:t>
+      </w:r>
+      <w:proofErr w:type="gramStart"/>
+      <w:r>
+        <w:t>large scale</w:t>
+      </w:r>
+      <w:proofErr w:type="gramEnd"/>
+      <w:r>
+        <w:t xml:space="preserve"> PKI systems</w:t>
+      </w:r>
+      <w:r>
+        <w:t>.</w:t>
       </w:r>
     </w:p>
     <w:p>
@@ -988,13 +1194,49 @@
         </w:sdtContent>
       </w:sdt>
       <w:r>
-        <w:t>. This introduces challenges for Cloud Service Providers (CSP) as they run multiple workloads on the same physical machine. If one of these tenants is malicious they can compromise the security of another tenant.</w:t>
+        <w:t xml:space="preserve">. This introduces challenges for Cloud Service Providers (CSP) as they run multiple workloads on the same physical </w:t>
+      </w:r>
+      <w:r>
+        <w:t>server</w:t>
+      </w:r>
+      <w:r>
+        <w:t>. If one of th</w:t>
+      </w:r>
+      <w:r>
+        <w:t xml:space="preserve">ose workloads </w:t>
+      </w:r>
+      <w:r>
+        <w:t>is malicious</w:t>
+      </w:r>
+      <w:r>
+        <w:t>,</w:t>
+      </w:r>
+      <w:r>
+        <w:t xml:space="preserve"> </w:t>
+      </w:r>
+      <w:r>
+        <w:t xml:space="preserve">it </w:t>
+      </w:r>
+      <w:r>
+        <w:t xml:space="preserve">can compromise the security of another </w:t>
+      </w:r>
+      <w:r>
+        <w:t>workload</w:t>
+      </w:r>
+      <w:r>
+        <w:t>.</w:t>
       </w:r>
     </w:p>
     <w:p>
       <w:r>
         <w:tab/>
-        <w:t>Public CSP have responded by providing dedicated physical servers to their tenants for an additional fee. While this provides assurances for Infrastructure as a Service (IaaS) scenarios it does not address more cloud native paradigms like Software as a Service (SaaS) or Function as a Service (</w:t>
+        <w:t xml:space="preserve">Public CSP have responded by </w:t>
+      </w:r>
+      <w:r>
+        <w:t>offering</w:t>
+      </w:r>
+      <w:r>
+        <w:t xml:space="preserve"> dedicated physical servers to their tenants for an additional fee. While this provides assurances for Infrastructure as a Service (IaaS) scenarios it does not address more cloud native paradigms like Software as a Service (SaaS) or Function as a Service (</w:t>
       </w:r>
       <w:proofErr w:type="spellStart"/>
       <w:r>
@@ -1125,12 +1367,12 @@
         <w:ind w:firstLine="720"/>
       </w:pPr>
       <w:r>
-        <w:t>Modern cloud services can be hosted inside of Virtual Private Clouds (VPC) which limit connectivity to only VPN connections. These can be further protected through IPSec over VPN to add certificate-based protections. Partner organizations can also use VPC-to-VPC peering so that the traffic is securely routed within the CSP data center instead</w:t>
+        <w:t>Modern cloud services can be hosted inside of Virtual Private Clouds (VPC) which limit connectivity to only VPN connections. These can be further protected through IPSec over VPN to add certificate-based protections. Partner organizations can also use VPC-to-VPC peering so that the traffic is securely routed within the CSP data center instead of using the pu</w:t>
       </w:r>
       <w:bookmarkStart w:id="0" w:name="_GoBack"/>
       <w:bookmarkEnd w:id="0"/>
       <w:r>
-        <w:t xml:space="preserve"> of using the public internet. </w:t>
+        <w:t xml:space="preserve">blic internet. </w:t>
       </w:r>
     </w:p>
     <w:sdt>
@@ -3213,7 +3455,7 @@
 </file>
 
 <file path=customXml/itemProps1.xml><?xml version="1.0" encoding="utf-8"?>
-<ds:datastoreItem xmlns:ds="http://schemas.openxmlformats.org/officeDocument/2006/customXml" ds:itemID="{BEE716A7-23C5-44D2-A32B-63203CEC7F1A}">
+<ds:datastoreItem xmlns:ds="http://schemas.openxmlformats.org/officeDocument/2006/customXml" ds:itemID="{20B573E3-6704-4D27-9954-D3866CCB1BED}">
   <ds:schemaRefs>
     <ds:schemaRef ds:uri="http://schemas.openxmlformats.org/officeDocument/2006/bibliography"/>
   </ds:schemaRefs>

</xml_diff>